<commit_message>
task 2 and 3
</commit_message>
<xml_diff>
--- a/works/K3323/Влазнев_Данила_Владимирович/lab_2/Отчет.docx
+++ b/works/K3323/Влазнев_Данила_Владимирович/lab_2/Отчет.docx
@@ -594,10 +594,10 @@
           <w:pPr>
             <w:pStyle w:val="ac"/>
             <w:spacing w:line="360" w:lineRule="auto"/>
+            <w:rPr>
+              <w:lang w:val="en-US"/>
+            </w:rPr>
           </w:pPr>
-          <w:r>
-            <w:t>Оглавление</w:t>
-          </w:r>
         </w:p>
         <w:p>
           <w:pPr>
@@ -605,9 +605,14 @@
             <w:tabs>
               <w:tab w:val="right" w:leader="dot" w:pos="9345"/>
             </w:tabs>
-            <w:spacing w:line="360" w:lineRule="auto"/>
             <w:rPr>
+              <w:rFonts w:asciiTheme="minorHAnsi" w:eastAsiaTheme="minorEastAsia" w:hAnsiTheme="minorHAnsi"/>
               <w:noProof/>
+              <w:kern w:val="2"/>
+              <w:sz w:val="24"/>
+              <w:szCs w:val="24"/>
+              <w:lang w:eastAsia="ru-RU"/>
+              <w14:ligatures w14:val="standardContextual"/>
             </w:rPr>
           </w:pPr>
           <w:r>
@@ -619,7 +624,7 @@
           <w:r>
             <w:fldChar w:fldCharType="separate"/>
           </w:r>
-          <w:hyperlink w:anchor="_Toc176774403" w:history="1">
+          <w:hyperlink w:anchor="_Toc178619091" w:history="1">
             <w:r>
               <w:rPr>
                 <w:rStyle w:val="ad"/>
@@ -646,7 +651,7 @@
                 <w:noProof/>
                 <w:webHidden/>
               </w:rPr>
-              <w:instrText xml:space="preserve"> PAGEREF _Toc176774403 \h </w:instrText>
+              <w:instrText xml:space="preserve"> PAGEREF _Toc178619091 \h </w:instrText>
             </w:r>
             <w:r>
               <w:rPr>
@@ -679,6 +684,267 @@
         </w:p>
         <w:p>
           <w:pPr>
+            <w:pStyle w:val="11"/>
+            <w:tabs>
+              <w:tab w:val="right" w:leader="dot" w:pos="9345"/>
+            </w:tabs>
+            <w:rPr>
+              <w:rFonts w:asciiTheme="minorHAnsi" w:eastAsiaTheme="minorEastAsia" w:hAnsiTheme="minorHAnsi"/>
+              <w:noProof/>
+              <w:kern w:val="2"/>
+              <w:sz w:val="24"/>
+              <w:szCs w:val="24"/>
+              <w:lang w:eastAsia="ru-RU"/>
+              <w14:ligatures w14:val="standardContextual"/>
+            </w:rPr>
+          </w:pPr>
+          <w:hyperlink w:anchor="_Toc178619092" w:history="1">
+            <w:r>
+              <w:rPr>
+                <w:rStyle w:val="ad"/>
+                <w:noProof/>
+                <w:lang w:val="en-US"/>
+              </w:rPr>
+              <w:t xml:space="preserve">1. </w:t>
+            </w:r>
+            <w:r>
+              <w:rPr>
+                <w:rStyle w:val="ad"/>
+                <w:noProof/>
+              </w:rPr>
+              <w:t xml:space="preserve">Работа с </w:t>
+            </w:r>
+            <w:r>
+              <w:rPr>
+                <w:rStyle w:val="ad"/>
+                <w:noProof/>
+                <w:lang w:val="en-US"/>
+              </w:rPr>
+              <w:t>git</w:t>
+            </w:r>
+            <w:r>
+              <w:rPr>
+                <w:noProof/>
+                <w:webHidden/>
+              </w:rPr>
+              <w:tab/>
+            </w:r>
+            <w:r>
+              <w:rPr>
+                <w:noProof/>
+                <w:webHidden/>
+              </w:rPr>
+              <w:fldChar w:fldCharType="begin"/>
+            </w:r>
+            <w:r>
+              <w:rPr>
+                <w:noProof/>
+                <w:webHidden/>
+              </w:rPr>
+              <w:instrText xml:space="preserve"> PAGEREF _Toc178619092 \h </w:instrText>
+            </w:r>
+            <w:r>
+              <w:rPr>
+                <w:noProof/>
+                <w:webHidden/>
+              </w:rPr>
+            </w:r>
+            <w:r>
+              <w:rPr>
+                <w:noProof/>
+                <w:webHidden/>
+              </w:rPr>
+              <w:fldChar w:fldCharType="separate"/>
+            </w:r>
+            <w:r>
+              <w:rPr>
+                <w:noProof/>
+                <w:webHidden/>
+              </w:rPr>
+              <w:t>4</w:t>
+            </w:r>
+            <w:r>
+              <w:rPr>
+                <w:noProof/>
+                <w:webHidden/>
+              </w:rPr>
+              <w:fldChar w:fldCharType="end"/>
+            </w:r>
+          </w:hyperlink>
+        </w:p>
+        <w:p>
+          <w:pPr>
+            <w:pStyle w:val="11"/>
+            <w:tabs>
+              <w:tab w:val="right" w:leader="dot" w:pos="9345"/>
+            </w:tabs>
+            <w:rPr>
+              <w:rFonts w:asciiTheme="minorHAnsi" w:eastAsiaTheme="minorEastAsia" w:hAnsiTheme="minorHAnsi"/>
+              <w:noProof/>
+              <w:kern w:val="2"/>
+              <w:sz w:val="24"/>
+              <w:szCs w:val="24"/>
+              <w:lang w:eastAsia="ru-RU"/>
+              <w14:ligatures w14:val="standardContextual"/>
+            </w:rPr>
+          </w:pPr>
+          <w:hyperlink w:anchor="_Toc178619093" w:history="1">
+            <w:r>
+              <w:rPr>
+                <w:rStyle w:val="ad"/>
+                <w:noProof/>
+              </w:rPr>
+              <w:t xml:space="preserve">2. Работа с </w:t>
+            </w:r>
+            <w:r>
+              <w:rPr>
+                <w:rStyle w:val="ad"/>
+                <w:noProof/>
+                <w:lang w:val="en-US"/>
+              </w:rPr>
+              <w:t>GULP</w:t>
+            </w:r>
+            <w:r>
+              <w:rPr>
+                <w:noProof/>
+                <w:webHidden/>
+              </w:rPr>
+              <w:tab/>
+            </w:r>
+            <w:r>
+              <w:rPr>
+                <w:noProof/>
+                <w:webHidden/>
+              </w:rPr>
+              <w:fldChar w:fldCharType="begin"/>
+            </w:r>
+            <w:r>
+              <w:rPr>
+                <w:noProof/>
+                <w:webHidden/>
+              </w:rPr>
+              <w:instrText xml:space="preserve"> PAGEREF _Toc178619093 \h </w:instrText>
+            </w:r>
+            <w:r>
+              <w:rPr>
+                <w:noProof/>
+                <w:webHidden/>
+              </w:rPr>
+            </w:r>
+            <w:r>
+              <w:rPr>
+                <w:noProof/>
+                <w:webHidden/>
+              </w:rPr>
+              <w:fldChar w:fldCharType="separate"/>
+            </w:r>
+            <w:r>
+              <w:rPr>
+                <w:noProof/>
+                <w:webHidden/>
+              </w:rPr>
+              <w:t>5</w:t>
+            </w:r>
+            <w:r>
+              <w:rPr>
+                <w:noProof/>
+                <w:webHidden/>
+              </w:rPr>
+              <w:fldChar w:fldCharType="end"/>
+            </w:r>
+          </w:hyperlink>
+        </w:p>
+        <w:p>
+          <w:pPr>
+            <w:pStyle w:val="11"/>
+            <w:tabs>
+              <w:tab w:val="right" w:leader="dot" w:pos="9345"/>
+            </w:tabs>
+            <w:rPr>
+              <w:rFonts w:asciiTheme="minorHAnsi" w:eastAsiaTheme="minorEastAsia" w:hAnsiTheme="minorHAnsi"/>
+              <w:noProof/>
+              <w:kern w:val="2"/>
+              <w:sz w:val="24"/>
+              <w:szCs w:val="24"/>
+              <w:lang w:eastAsia="ru-RU"/>
+              <w14:ligatures w14:val="standardContextual"/>
+            </w:rPr>
+          </w:pPr>
+          <w:hyperlink w:anchor="_Toc178619094" w:history="1">
+            <w:r>
+              <w:rPr>
+                <w:rStyle w:val="ad"/>
+                <w:noProof/>
+              </w:rPr>
+              <w:t xml:space="preserve">3. Приложение для показа </w:t>
+            </w:r>
+            <w:r>
+              <w:rPr>
+                <w:rStyle w:val="ad"/>
+                <w:noProof/>
+                <w:lang w:val="en-US"/>
+              </w:rPr>
+              <w:t>web</w:t>
+            </w:r>
+            <w:r>
+              <w:rPr>
+                <w:rStyle w:val="ad"/>
+                <w:noProof/>
+              </w:rPr>
+              <w:t xml:space="preserve"> страниц</w:t>
+            </w:r>
+            <w:r>
+              <w:rPr>
+                <w:noProof/>
+                <w:webHidden/>
+              </w:rPr>
+              <w:tab/>
+            </w:r>
+            <w:r>
+              <w:rPr>
+                <w:noProof/>
+                <w:webHidden/>
+              </w:rPr>
+              <w:fldChar w:fldCharType="begin"/>
+            </w:r>
+            <w:r>
+              <w:rPr>
+                <w:noProof/>
+                <w:webHidden/>
+              </w:rPr>
+              <w:instrText xml:space="preserve"> PAGEREF _Toc178619094 \h </w:instrText>
+            </w:r>
+            <w:r>
+              <w:rPr>
+                <w:noProof/>
+                <w:webHidden/>
+              </w:rPr>
+            </w:r>
+            <w:r>
+              <w:rPr>
+                <w:noProof/>
+                <w:webHidden/>
+              </w:rPr>
+              <w:fldChar w:fldCharType="separate"/>
+            </w:r>
+            <w:r>
+              <w:rPr>
+                <w:noProof/>
+                <w:webHidden/>
+              </w:rPr>
+              <w:t>7</w:t>
+            </w:r>
+            <w:r>
+              <w:rPr>
+                <w:noProof/>
+                <w:webHidden/>
+              </w:rPr>
+              <w:fldChar w:fldCharType="end"/>
+            </w:r>
+          </w:hyperlink>
+        </w:p>
+        <w:p>
+          <w:pPr>
             <w:spacing w:line="360" w:lineRule="auto"/>
           </w:pPr>
           <w:r>
@@ -712,7 +978,7 @@
         <w:pStyle w:val="1"/>
         <w:spacing w:line="360" w:lineRule="auto"/>
       </w:pPr>
-      <w:bookmarkStart w:id="0" w:name="_Toc176774403"/>
+      <w:bookmarkStart w:id="0" w:name="_Toc178619091"/>
       <w:r>
         <w:lastRenderedPageBreak/>
         <w:t>Введение</w:t>
@@ -810,6 +1076,1564 @@
       </w:pPr>
       <w:r>
         <w:t>Построить программу для показа веб страниц.</w:t>
+      </w:r>
+    </w:p>
+    <w:p>
+      <w:pPr>
+        <w:rPr>
+          <w:szCs w:val="24"/>
+        </w:rPr>
+      </w:pPr>
+      <w:r>
+        <w:br w:type="page"/>
+      </w:r>
+    </w:p>
+    <w:p>
+      <w:pPr>
+        <w:pStyle w:val="1"/>
+        <w:ind w:firstLine="708"/>
+        <w:jc w:val="left"/>
+        <w:rPr>
+          <w:lang w:val="en-US"/>
+        </w:rPr>
+      </w:pPr>
+      <w:bookmarkStart w:id="1" w:name="_Toc178619092"/>
+      <w:r>
+        <w:rPr>
+          <w:lang w:val="en-US"/>
+        </w:rPr>
+        <w:lastRenderedPageBreak/>
+        <w:t xml:space="preserve">1. </w:t>
+      </w:r>
+      <w:r>
+        <w:t xml:space="preserve">Работа с </w:t>
+      </w:r>
+      <w:r>
+        <w:rPr>
+          <w:lang w:val="en-US"/>
+        </w:rPr>
+        <w:t>git</w:t>
+      </w:r>
+      <w:bookmarkEnd w:id="1"/>
+    </w:p>
+    <w:p>
+      <w:r>
+        <w:tab/>
+        <w:t>В качестве примера я буду использовать репозиторий для 2 лабораторной работы. Создадим коммиты, проверим, что они создались, и отправим их в удаленный репозиторий (См. Рисунок 1–3).</w:t>
+      </w:r>
+    </w:p>
+    <w:p>
+      <w:pPr>
+        <w:jc w:val="center"/>
+      </w:pPr>
+      <w:r>
+        <w:rPr>
+          <w:noProof/>
+        </w:rPr>
+        <w:drawing>
+          <wp:inline distT="0" distB="0" distL="0" distR="0" wp14:anchorId="3665933F" wp14:editId="0D0C9906">
+            <wp:extent cx="6003424" cy="3086100"/>
+            <wp:effectExtent l="0" t="0" r="0" b="0"/>
+            <wp:docPr id="887560628" name="Рисунок 1" descr="Изображение выглядит как текст, снимок экрана, программное обеспечение, Шрифт&#10;&#10;Автоматически созданное описание"/>
+            <wp:cNvGraphicFramePr>
+              <a:graphicFrameLocks xmlns:a="http://schemas.openxmlformats.org/drawingml/2006/main" noChangeAspect="1"/>
+            </wp:cNvGraphicFramePr>
+            <a:graphic xmlns:a="http://schemas.openxmlformats.org/drawingml/2006/main">
+              <a:graphicData uri="http://schemas.openxmlformats.org/drawingml/2006/picture">
+                <pic:pic xmlns:pic="http://schemas.openxmlformats.org/drawingml/2006/picture">
+                  <pic:nvPicPr>
+                    <pic:cNvPr id="887560628" name="Рисунок 1" descr="Изображение выглядит как текст, снимок экрана, программное обеспечение, Шрифт&#10;&#10;Автоматически созданное описание"/>
+                    <pic:cNvPicPr>
+                      <a:picLocks noChangeAspect="1" noChangeArrowheads="1"/>
+                    </pic:cNvPicPr>
+                  </pic:nvPicPr>
+                  <pic:blipFill>
+                    <a:blip r:embed="rId6" cstate="print">
+                      <a:extLst>
+                        <a:ext uri="{28A0092B-C50C-407E-A947-70E740481C1C}">
+                          <a14:useLocalDpi xmlns:a14="http://schemas.microsoft.com/office/drawing/2010/main" val="0"/>
+                        </a:ext>
+                      </a:extLst>
+                    </a:blip>
+                    <a:srcRect/>
+                    <a:stretch>
+                      <a:fillRect/>
+                    </a:stretch>
+                  </pic:blipFill>
+                  <pic:spPr bwMode="auto">
+                    <a:xfrm>
+                      <a:off x="0" y="0"/>
+                      <a:ext cx="6012499" cy="3090765"/>
+                    </a:xfrm>
+                    <a:prstGeom prst="rect">
+                      <a:avLst/>
+                    </a:prstGeom>
+                    <a:noFill/>
+                    <a:ln>
+                      <a:noFill/>
+                    </a:ln>
+                  </pic:spPr>
+                </pic:pic>
+              </a:graphicData>
+            </a:graphic>
+          </wp:inline>
+        </w:drawing>
+      </w:r>
+    </w:p>
+    <w:p>
+      <w:pPr>
+        <w:jc w:val="center"/>
+      </w:pPr>
+      <w:r>
+        <w:t>Рисунок 1 – Создание коммитов</w:t>
+      </w:r>
+    </w:p>
+    <w:p>
+      <w:pPr>
+        <w:jc w:val="center"/>
+      </w:pPr>
+      <w:r>
+        <w:rPr>
+          <w:noProof/>
+        </w:rPr>
+        <w:drawing>
+          <wp:inline distT="0" distB="0" distL="0" distR="0" wp14:anchorId="00BC4A24" wp14:editId="42247E43">
+            <wp:extent cx="6012499" cy="3089362"/>
+            <wp:effectExtent l="0" t="0" r="7620" b="0"/>
+            <wp:docPr id="1816389078" name="Рисунок 1"/>
+            <wp:cNvGraphicFramePr>
+              <a:graphicFrameLocks xmlns:a="http://schemas.openxmlformats.org/drawingml/2006/main" noChangeAspect="1"/>
+            </wp:cNvGraphicFramePr>
+            <a:graphic xmlns:a="http://schemas.openxmlformats.org/drawingml/2006/main">
+              <a:graphicData uri="http://schemas.openxmlformats.org/drawingml/2006/picture">
+                <pic:pic xmlns:pic="http://schemas.openxmlformats.org/drawingml/2006/picture">
+                  <pic:nvPicPr>
+                    <pic:cNvPr id="1816389078" name="Рисунок 1"/>
+                    <pic:cNvPicPr>
+                      <a:picLocks noChangeAspect="1" noChangeArrowheads="1"/>
+                    </pic:cNvPicPr>
+                  </pic:nvPicPr>
+                  <pic:blipFill>
+                    <a:blip r:embed="rId7" cstate="print">
+                      <a:extLst>
+                        <a:ext uri="{28A0092B-C50C-407E-A947-70E740481C1C}">
+                          <a14:useLocalDpi xmlns:a14="http://schemas.microsoft.com/office/drawing/2010/main" val="0"/>
+                        </a:ext>
+                      </a:extLst>
+                    </a:blip>
+                    <a:stretch>
+                      <a:fillRect/>
+                    </a:stretch>
+                  </pic:blipFill>
+                  <pic:spPr bwMode="auto">
+                    <a:xfrm>
+                      <a:off x="0" y="0"/>
+                      <a:ext cx="6012499" cy="3089362"/>
+                    </a:xfrm>
+                    <a:prstGeom prst="rect">
+                      <a:avLst/>
+                    </a:prstGeom>
+                    <a:noFill/>
+                    <a:ln>
+                      <a:noFill/>
+                    </a:ln>
+                  </pic:spPr>
+                </pic:pic>
+              </a:graphicData>
+            </a:graphic>
+          </wp:inline>
+        </w:drawing>
+      </w:r>
+    </w:p>
+    <w:p>
+      <w:pPr>
+        <w:jc w:val="center"/>
+      </w:pPr>
+      <w:r>
+        <w:t>Рисунок 2 – Список коммитов</w:t>
+      </w:r>
+    </w:p>
+    <w:p>
+      <w:pPr>
+        <w:jc w:val="center"/>
+      </w:pPr>
+      <w:r>
+        <w:rPr>
+          <w:noProof/>
+        </w:rPr>
+        <w:lastRenderedPageBreak/>
+        <w:drawing>
+          <wp:inline distT="0" distB="0" distL="0" distR="0" wp14:anchorId="75F0D470" wp14:editId="5DD4A756">
+            <wp:extent cx="6012499" cy="3089362"/>
+            <wp:effectExtent l="0" t="0" r="7620" b="0"/>
+            <wp:docPr id="2086407125" name="Рисунок 1"/>
+            <wp:cNvGraphicFramePr>
+              <a:graphicFrameLocks xmlns:a="http://schemas.openxmlformats.org/drawingml/2006/main" noChangeAspect="1"/>
+            </wp:cNvGraphicFramePr>
+            <a:graphic xmlns:a="http://schemas.openxmlformats.org/drawingml/2006/main">
+              <a:graphicData uri="http://schemas.openxmlformats.org/drawingml/2006/picture">
+                <pic:pic xmlns:pic="http://schemas.openxmlformats.org/drawingml/2006/picture">
+                  <pic:nvPicPr>
+                    <pic:cNvPr id="2086407125" name="Рисунок 1"/>
+                    <pic:cNvPicPr>
+                      <a:picLocks noChangeAspect="1" noChangeArrowheads="1"/>
+                    </pic:cNvPicPr>
+                  </pic:nvPicPr>
+                  <pic:blipFill>
+                    <a:blip r:embed="rId8" cstate="print">
+                      <a:extLst>
+                        <a:ext uri="{28A0092B-C50C-407E-A947-70E740481C1C}">
+                          <a14:useLocalDpi xmlns:a14="http://schemas.microsoft.com/office/drawing/2010/main" val="0"/>
+                        </a:ext>
+                      </a:extLst>
+                    </a:blip>
+                    <a:stretch>
+                      <a:fillRect/>
+                    </a:stretch>
+                  </pic:blipFill>
+                  <pic:spPr bwMode="auto">
+                    <a:xfrm>
+                      <a:off x="0" y="0"/>
+                      <a:ext cx="6012499" cy="3089362"/>
+                    </a:xfrm>
+                    <a:prstGeom prst="rect">
+                      <a:avLst/>
+                    </a:prstGeom>
+                    <a:noFill/>
+                    <a:ln>
+                      <a:noFill/>
+                    </a:ln>
+                  </pic:spPr>
+                </pic:pic>
+              </a:graphicData>
+            </a:graphic>
+          </wp:inline>
+        </w:drawing>
+      </w:r>
+    </w:p>
+    <w:p>
+      <w:pPr>
+        <w:jc w:val="center"/>
+      </w:pPr>
+      <w:r>
+        <w:t>Рисунок 3 – Отправка коммитов</w:t>
+      </w:r>
+    </w:p>
+    <w:p>
+      <w:pPr>
+        <w:pStyle w:val="1"/>
+        <w:ind w:firstLine="708"/>
+        <w:jc w:val="left"/>
+      </w:pPr>
+      <w:bookmarkStart w:id="2" w:name="_Toc178619093"/>
+      <w:r>
+        <w:t xml:space="preserve">2. </w:t>
+      </w:r>
+      <w:r>
+        <w:t xml:space="preserve">Работа с </w:t>
+      </w:r>
+      <w:r>
+        <w:rPr>
+          <w:lang w:val="en-US"/>
+        </w:rPr>
+        <w:t>GULP</w:t>
+      </w:r>
+      <w:bookmarkEnd w:id="2"/>
+    </w:p>
+    <w:p>
+      <w:pPr>
+        <w:ind w:firstLine="708"/>
+      </w:pPr>
+      <w:r>
+        <w:rPr>
+          <w:lang w:val="en-US"/>
+        </w:rPr>
+        <w:t>Node</w:t>
+      </w:r>
+      <w:r>
+        <w:t>.</w:t>
+      </w:r>
+      <w:proofErr w:type="spellStart"/>
+      <w:r>
+        <w:rPr>
+          <w:lang w:val="en-US"/>
+        </w:rPr>
+        <w:t>js</w:t>
+      </w:r>
+      <w:proofErr w:type="spellEnd"/>
+      <w:r>
+        <w:t xml:space="preserve"> </w:t>
+      </w:r>
+      <w:r>
+        <w:t xml:space="preserve">и </w:t>
+      </w:r>
+      <w:r>
+        <w:rPr>
+          <w:lang w:val="en-US"/>
+        </w:rPr>
+        <w:t>NPM</w:t>
+      </w:r>
+      <w:r>
+        <w:t xml:space="preserve"> </w:t>
+      </w:r>
+      <w:r>
+        <w:t xml:space="preserve">уже установлены на мой компьютер, поэтому нужно только установить </w:t>
+      </w:r>
+      <w:r>
+        <w:rPr>
+          <w:lang w:val="en-US"/>
+        </w:rPr>
+        <w:t>GULP</w:t>
+      </w:r>
+      <w:r>
+        <w:t xml:space="preserve"> </w:t>
+      </w:r>
+      <w:r>
+        <w:t>и инициализировать проект</w:t>
+      </w:r>
+      <w:r>
+        <w:t xml:space="preserve"> (</w:t>
+      </w:r>
+      <w:r>
+        <w:t>См. Рисунок 4–6).</w:t>
+      </w:r>
+    </w:p>
+    <w:p>
+      <w:pPr>
+        <w:jc w:val="center"/>
+      </w:pPr>
+      <w:r>
+        <w:rPr>
+          <w:noProof/>
+        </w:rPr>
+        <w:drawing>
+          <wp:inline distT="0" distB="0" distL="0" distR="0" wp14:anchorId="6C9312A1" wp14:editId="536EA66D">
+            <wp:extent cx="6012499" cy="1296975"/>
+            <wp:effectExtent l="0" t="0" r="7620" b="0"/>
+            <wp:docPr id="1627853647" name="Рисунок 1"/>
+            <wp:cNvGraphicFramePr>
+              <a:graphicFrameLocks xmlns:a="http://schemas.openxmlformats.org/drawingml/2006/main" noChangeAspect="1"/>
+            </wp:cNvGraphicFramePr>
+            <a:graphic xmlns:a="http://schemas.openxmlformats.org/drawingml/2006/main">
+              <a:graphicData uri="http://schemas.openxmlformats.org/drawingml/2006/picture">
+                <pic:pic xmlns:pic="http://schemas.openxmlformats.org/drawingml/2006/picture">
+                  <pic:nvPicPr>
+                    <pic:cNvPr id="1627853647" name="Рисунок 1"/>
+                    <pic:cNvPicPr>
+                      <a:picLocks noChangeAspect="1" noChangeArrowheads="1"/>
+                    </pic:cNvPicPr>
+                  </pic:nvPicPr>
+                  <pic:blipFill>
+                    <a:blip r:embed="rId9" cstate="print">
+                      <a:extLst>
+                        <a:ext uri="{28A0092B-C50C-407E-A947-70E740481C1C}">
+                          <a14:useLocalDpi xmlns:a14="http://schemas.microsoft.com/office/drawing/2010/main" val="0"/>
+                        </a:ext>
+                      </a:extLst>
+                    </a:blip>
+                    <a:stretch>
+                      <a:fillRect/>
+                    </a:stretch>
+                  </pic:blipFill>
+                  <pic:spPr bwMode="auto">
+                    <a:xfrm>
+                      <a:off x="0" y="0"/>
+                      <a:ext cx="6012499" cy="1296975"/>
+                    </a:xfrm>
+                    <a:prstGeom prst="rect">
+                      <a:avLst/>
+                    </a:prstGeom>
+                    <a:noFill/>
+                    <a:ln>
+                      <a:noFill/>
+                    </a:ln>
+                  </pic:spPr>
+                </pic:pic>
+              </a:graphicData>
+            </a:graphic>
+          </wp:inline>
+        </w:drawing>
+      </w:r>
+    </w:p>
+    <w:p>
+      <w:pPr>
+        <w:jc w:val="center"/>
+        <w:rPr>
+          <w:lang w:val="en-US"/>
+        </w:rPr>
+      </w:pPr>
+      <w:r>
+        <w:t xml:space="preserve">Рисунок </w:t>
+      </w:r>
+      <w:r>
+        <w:rPr>
+          <w:lang w:val="en-US"/>
+        </w:rPr>
+        <w:t>4</w:t>
+      </w:r>
+      <w:r>
+        <w:t xml:space="preserve"> – </w:t>
+      </w:r>
+      <w:r>
+        <w:t xml:space="preserve">Установка </w:t>
+      </w:r>
+      <w:r>
+        <w:rPr>
+          <w:lang w:val="en-US"/>
+        </w:rPr>
+        <w:t>gulp-cli</w:t>
+      </w:r>
+    </w:p>
+    <w:p>
+      <w:pPr>
+        <w:jc w:val="center"/>
+      </w:pPr>
+      <w:r>
+        <w:rPr>
+          <w:noProof/>
+        </w:rPr>
+        <w:drawing>
+          <wp:inline distT="0" distB="0" distL="0" distR="0" wp14:anchorId="7919EA76" wp14:editId="2C47A416">
+            <wp:extent cx="5979848" cy="1866900"/>
+            <wp:effectExtent l="0" t="0" r="1905" b="0"/>
+            <wp:docPr id="1389719760" name="Рисунок 1"/>
+            <wp:cNvGraphicFramePr>
+              <a:graphicFrameLocks xmlns:a="http://schemas.openxmlformats.org/drawingml/2006/main" noChangeAspect="1"/>
+            </wp:cNvGraphicFramePr>
+            <a:graphic xmlns:a="http://schemas.openxmlformats.org/drawingml/2006/main">
+              <a:graphicData uri="http://schemas.openxmlformats.org/drawingml/2006/picture">
+                <pic:pic xmlns:pic="http://schemas.openxmlformats.org/drawingml/2006/picture">
+                  <pic:nvPicPr>
+                    <pic:cNvPr id="1389719760" name="Рисунок 1"/>
+                    <pic:cNvPicPr>
+                      <a:picLocks noChangeAspect="1" noChangeArrowheads="1"/>
+                    </pic:cNvPicPr>
+                  </pic:nvPicPr>
+                  <pic:blipFill>
+                    <a:blip r:embed="rId10" cstate="print">
+                      <a:extLst>
+                        <a:ext uri="{28A0092B-C50C-407E-A947-70E740481C1C}">
+                          <a14:useLocalDpi xmlns:a14="http://schemas.microsoft.com/office/drawing/2010/main" val="0"/>
+                        </a:ext>
+                      </a:extLst>
+                    </a:blip>
+                    <a:stretch>
+                      <a:fillRect/>
+                    </a:stretch>
+                  </pic:blipFill>
+                  <pic:spPr bwMode="auto">
+                    <a:xfrm>
+                      <a:off x="0" y="0"/>
+                      <a:ext cx="5983380" cy="1868003"/>
+                    </a:xfrm>
+                    <a:prstGeom prst="rect">
+                      <a:avLst/>
+                    </a:prstGeom>
+                    <a:noFill/>
+                    <a:ln>
+                      <a:noFill/>
+                    </a:ln>
+                  </pic:spPr>
+                </pic:pic>
+              </a:graphicData>
+            </a:graphic>
+          </wp:inline>
+        </w:drawing>
+      </w:r>
+    </w:p>
+    <w:p>
+      <w:pPr>
+        <w:jc w:val="center"/>
+        <w:rPr>
+          <w:lang w:val="en-US"/>
+        </w:rPr>
+      </w:pPr>
+      <w:r>
+        <w:t xml:space="preserve">Рисунок </w:t>
+      </w:r>
+      <w:r>
+        <w:rPr>
+          <w:lang w:val="en-US"/>
+        </w:rPr>
+        <w:t>5</w:t>
+      </w:r>
+      <w:r>
+        <w:t xml:space="preserve"> – Инициализация проекта</w:t>
+      </w:r>
+    </w:p>
+    <w:p>
+      <w:pPr>
+        <w:jc w:val="center"/>
+      </w:pPr>
+      <w:r>
+        <w:rPr>
+          <w:noProof/>
+        </w:rPr>
+        <w:lastRenderedPageBreak/>
+        <w:drawing>
+          <wp:inline distT="0" distB="0" distL="0" distR="0" wp14:anchorId="36349B68" wp14:editId="51A7C544">
+            <wp:extent cx="5983380" cy="1034317"/>
+            <wp:effectExtent l="0" t="0" r="0" b="0"/>
+            <wp:docPr id="1625557548" name="Рисунок 1"/>
+            <wp:cNvGraphicFramePr>
+              <a:graphicFrameLocks xmlns:a="http://schemas.openxmlformats.org/drawingml/2006/main" noChangeAspect="1"/>
+            </wp:cNvGraphicFramePr>
+            <a:graphic xmlns:a="http://schemas.openxmlformats.org/drawingml/2006/main">
+              <a:graphicData uri="http://schemas.openxmlformats.org/drawingml/2006/picture">
+                <pic:pic xmlns:pic="http://schemas.openxmlformats.org/drawingml/2006/picture">
+                  <pic:nvPicPr>
+                    <pic:cNvPr id="1625557548" name="Рисунок 1"/>
+                    <pic:cNvPicPr>
+                      <a:picLocks noChangeAspect="1" noChangeArrowheads="1"/>
+                    </pic:cNvPicPr>
+                  </pic:nvPicPr>
+                  <pic:blipFill>
+                    <a:blip r:embed="rId11" cstate="print">
+                      <a:extLst>
+                        <a:ext uri="{28A0092B-C50C-407E-A947-70E740481C1C}">
+                          <a14:useLocalDpi xmlns:a14="http://schemas.microsoft.com/office/drawing/2010/main" val="0"/>
+                        </a:ext>
+                      </a:extLst>
+                    </a:blip>
+                    <a:stretch>
+                      <a:fillRect/>
+                    </a:stretch>
+                  </pic:blipFill>
+                  <pic:spPr bwMode="auto">
+                    <a:xfrm>
+                      <a:off x="0" y="0"/>
+                      <a:ext cx="5983380" cy="1034317"/>
+                    </a:xfrm>
+                    <a:prstGeom prst="rect">
+                      <a:avLst/>
+                    </a:prstGeom>
+                    <a:noFill/>
+                    <a:ln>
+                      <a:noFill/>
+                    </a:ln>
+                  </pic:spPr>
+                </pic:pic>
+              </a:graphicData>
+            </a:graphic>
+          </wp:inline>
+        </w:drawing>
+      </w:r>
+    </w:p>
+    <w:p>
+      <w:pPr>
+        <w:jc w:val="center"/>
+      </w:pPr>
+      <w:r>
+        <w:t xml:space="preserve">Рисунок </w:t>
+      </w:r>
+      <w:r>
+        <w:t>6</w:t>
+      </w:r>
+      <w:r>
+        <w:t xml:space="preserve"> – Установка </w:t>
+      </w:r>
+      <w:r>
+        <w:rPr>
+          <w:lang w:val="en-US"/>
+        </w:rPr>
+        <w:t>gulp</w:t>
+      </w:r>
+      <w:r>
+        <w:t xml:space="preserve"> </w:t>
+      </w:r>
+      <w:r>
+        <w:t>в проект</w:t>
+      </w:r>
+    </w:p>
+    <w:p>
+      <w:r>
+        <w:tab/>
+      </w:r>
+      <w:r>
+        <w:t xml:space="preserve">Также установим </w:t>
+      </w:r>
+      <w:r>
+        <w:t xml:space="preserve">пакет для уменьшения размера </w:t>
+      </w:r>
+      <w:r>
+        <w:rPr>
+          <w:lang w:val="en-US"/>
+        </w:rPr>
+        <w:t>CSS</w:t>
+      </w:r>
+      <w:r>
+        <w:t xml:space="preserve"> </w:t>
+      </w:r>
+      <w:r>
+        <w:t xml:space="preserve">файлов и напишем </w:t>
+      </w:r>
+      <w:proofErr w:type="spellStart"/>
+      <w:r>
+        <w:rPr>
+          <w:lang w:val="en-US"/>
+        </w:rPr>
+        <w:t>gulpfile</w:t>
+      </w:r>
+      <w:proofErr w:type="spellEnd"/>
+      <w:r>
+        <w:t>.</w:t>
+      </w:r>
+      <w:proofErr w:type="spellStart"/>
+      <w:r>
+        <w:rPr>
+          <w:lang w:val="en-US"/>
+        </w:rPr>
+        <w:t>js</w:t>
+      </w:r>
+      <w:proofErr w:type="spellEnd"/>
+      <w:r>
+        <w:t xml:space="preserve">, </w:t>
+      </w:r>
+      <w:r>
+        <w:t xml:space="preserve">предварительно создав базовый </w:t>
+      </w:r>
+      <w:r>
+        <w:rPr>
+          <w:lang w:val="en-US"/>
+        </w:rPr>
+        <w:t>html</w:t>
+      </w:r>
+      <w:r>
+        <w:t xml:space="preserve"> и </w:t>
+      </w:r>
+      <w:proofErr w:type="spellStart"/>
+      <w:r>
+        <w:rPr>
+          <w:lang w:val="en-US"/>
+        </w:rPr>
+        <w:t>css</w:t>
+      </w:r>
+      <w:proofErr w:type="spellEnd"/>
+      <w:r>
+        <w:t xml:space="preserve"> </w:t>
+      </w:r>
+      <w:r>
+        <w:t>файл</w:t>
+      </w:r>
+      <w:r>
+        <w:t xml:space="preserve"> (</w:t>
+      </w:r>
+      <w:r>
+        <w:t>См. Рисунок 7–</w:t>
+      </w:r>
+      <w:r>
+        <w:t>8</w:t>
+      </w:r>
+      <w:r>
+        <w:t>)</w:t>
+      </w:r>
+      <w:r>
+        <w:t>.</w:t>
+      </w:r>
+    </w:p>
+    <w:p>
+      <w:pPr>
+        <w:jc w:val="center"/>
+      </w:pPr>
+      <w:r>
+        <w:rPr>
+          <w:noProof/>
+        </w:rPr>
+        <w:drawing>
+          <wp:inline distT="0" distB="0" distL="0" distR="0" wp14:anchorId="430CA91D" wp14:editId="254B8907">
+            <wp:extent cx="5983380" cy="1078160"/>
+            <wp:effectExtent l="0" t="0" r="0" b="8255"/>
+            <wp:docPr id="815398275" name="Рисунок 1"/>
+            <wp:cNvGraphicFramePr>
+              <a:graphicFrameLocks xmlns:a="http://schemas.openxmlformats.org/drawingml/2006/main" noChangeAspect="1"/>
+            </wp:cNvGraphicFramePr>
+            <a:graphic xmlns:a="http://schemas.openxmlformats.org/drawingml/2006/main">
+              <a:graphicData uri="http://schemas.openxmlformats.org/drawingml/2006/picture">
+                <pic:pic xmlns:pic="http://schemas.openxmlformats.org/drawingml/2006/picture">
+                  <pic:nvPicPr>
+                    <pic:cNvPr id="815398275" name="Рисунок 1"/>
+                    <pic:cNvPicPr>
+                      <a:picLocks noChangeAspect="1" noChangeArrowheads="1"/>
+                    </pic:cNvPicPr>
+                  </pic:nvPicPr>
+                  <pic:blipFill>
+                    <a:blip r:embed="rId12" cstate="print">
+                      <a:extLst>
+                        <a:ext uri="{28A0092B-C50C-407E-A947-70E740481C1C}">
+                          <a14:useLocalDpi xmlns:a14="http://schemas.microsoft.com/office/drawing/2010/main" val="0"/>
+                        </a:ext>
+                      </a:extLst>
+                    </a:blip>
+                    <a:stretch>
+                      <a:fillRect/>
+                    </a:stretch>
+                  </pic:blipFill>
+                  <pic:spPr bwMode="auto">
+                    <a:xfrm>
+                      <a:off x="0" y="0"/>
+                      <a:ext cx="5983380" cy="1078160"/>
+                    </a:xfrm>
+                    <a:prstGeom prst="rect">
+                      <a:avLst/>
+                    </a:prstGeom>
+                    <a:noFill/>
+                    <a:ln>
+                      <a:noFill/>
+                    </a:ln>
+                  </pic:spPr>
+                </pic:pic>
+              </a:graphicData>
+            </a:graphic>
+          </wp:inline>
+        </w:drawing>
+      </w:r>
+    </w:p>
+    <w:p>
+      <w:pPr>
+        <w:jc w:val="center"/>
+      </w:pPr>
+      <w:r>
+        <w:t xml:space="preserve">Рисунок </w:t>
+      </w:r>
+      <w:r>
+        <w:t>7</w:t>
+      </w:r>
+      <w:r>
+        <w:t xml:space="preserve"> – Установка </w:t>
+      </w:r>
+      <w:r>
+        <w:rPr>
+          <w:lang w:val="en-US"/>
+        </w:rPr>
+        <w:t>gulp</w:t>
+      </w:r>
+      <w:r>
+        <w:t>-</w:t>
+      </w:r>
+      <w:r>
+        <w:rPr>
+          <w:lang w:val="en-US"/>
+        </w:rPr>
+        <w:t>clean</w:t>
+      </w:r>
+      <w:r>
+        <w:t>-</w:t>
+      </w:r>
+      <w:proofErr w:type="spellStart"/>
+      <w:r>
+        <w:rPr>
+          <w:lang w:val="en-US"/>
+        </w:rPr>
+        <w:t>css</w:t>
+      </w:r>
+      <w:proofErr w:type="spellEnd"/>
+    </w:p>
+    <w:p>
+      <w:pPr>
+        <w:jc w:val="center"/>
+      </w:pPr>
+      <w:r>
+        <w:rPr>
+          <w:noProof/>
+        </w:rPr>
+        <w:drawing>
+          <wp:inline distT="0" distB="0" distL="0" distR="0" wp14:anchorId="1308E937" wp14:editId="23E5E97A">
+            <wp:extent cx="3277870" cy="1984442"/>
+            <wp:effectExtent l="0" t="0" r="0" b="0"/>
+            <wp:docPr id="52352358" name="Рисунок 1"/>
+            <wp:cNvGraphicFramePr>
+              <a:graphicFrameLocks xmlns:a="http://schemas.openxmlformats.org/drawingml/2006/main" noChangeAspect="1"/>
+            </wp:cNvGraphicFramePr>
+            <a:graphic xmlns:a="http://schemas.openxmlformats.org/drawingml/2006/main">
+              <a:graphicData uri="http://schemas.openxmlformats.org/drawingml/2006/picture">
+                <pic:pic xmlns:pic="http://schemas.openxmlformats.org/drawingml/2006/picture">
+                  <pic:nvPicPr>
+                    <pic:cNvPr id="52352358" name="Рисунок 1"/>
+                    <pic:cNvPicPr>
+                      <a:picLocks noChangeAspect="1" noChangeArrowheads="1"/>
+                    </pic:cNvPicPr>
+                  </pic:nvPicPr>
+                  <pic:blipFill>
+                    <a:blip r:embed="rId13">
+                      <a:extLst>
+                        <a:ext uri="{28A0092B-C50C-407E-A947-70E740481C1C}">
+                          <a14:useLocalDpi xmlns:a14="http://schemas.microsoft.com/office/drawing/2010/main" val="0"/>
+                        </a:ext>
+                      </a:extLst>
+                    </a:blip>
+                    <a:stretch>
+                      <a:fillRect/>
+                    </a:stretch>
+                  </pic:blipFill>
+                  <pic:spPr bwMode="auto">
+                    <a:xfrm>
+                      <a:off x="0" y="0"/>
+                      <a:ext cx="3286679" cy="1989775"/>
+                    </a:xfrm>
+                    <a:prstGeom prst="rect">
+                      <a:avLst/>
+                    </a:prstGeom>
+                    <a:noFill/>
+                    <a:ln>
+                      <a:noFill/>
+                    </a:ln>
+                  </pic:spPr>
+                </pic:pic>
+              </a:graphicData>
+            </a:graphic>
+          </wp:inline>
+        </w:drawing>
+      </w:r>
+    </w:p>
+    <w:p>
+      <w:pPr>
+        <w:jc w:val="center"/>
+      </w:pPr>
+      <w:r>
+        <w:t xml:space="preserve">Рисунок </w:t>
+      </w:r>
+      <w:r>
+        <w:t xml:space="preserve">8 </w:t>
+      </w:r>
+      <w:r>
+        <w:t xml:space="preserve">– </w:t>
+      </w:r>
+      <w:r>
+        <w:rPr>
+          <w:lang w:val="en-US"/>
+        </w:rPr>
+        <w:t>Gulp</w:t>
+      </w:r>
+      <w:r>
+        <w:t xml:space="preserve"> файл</w:t>
+      </w:r>
+    </w:p>
+    <w:p>
+      <w:r>
+        <w:tab/>
+        <w:t>Теперь выполним созданные задачи и посмотрим на результат</w:t>
+      </w:r>
+      <w:r>
+        <w:t xml:space="preserve"> (</w:t>
+      </w:r>
+      <w:r>
+        <w:t>См. Рисунок 9–1</w:t>
+      </w:r>
+      <w:r>
+        <w:t>1</w:t>
+      </w:r>
+      <w:r>
+        <w:t>).</w:t>
+      </w:r>
+    </w:p>
+    <w:p>
+      <w:pPr>
+        <w:jc w:val="center"/>
+      </w:pPr>
+      <w:r>
+        <w:rPr>
+          <w:noProof/>
+        </w:rPr>
+        <w:drawing>
+          <wp:inline distT="0" distB="0" distL="0" distR="0" wp14:anchorId="3AAE0790" wp14:editId="6423A377">
+            <wp:extent cx="5485708" cy="1078160"/>
+            <wp:effectExtent l="0" t="0" r="1270" b="8255"/>
+            <wp:docPr id="1913056353" name="Рисунок 1"/>
+            <wp:cNvGraphicFramePr>
+              <a:graphicFrameLocks xmlns:a="http://schemas.openxmlformats.org/drawingml/2006/main" noChangeAspect="1"/>
+            </wp:cNvGraphicFramePr>
+            <a:graphic xmlns:a="http://schemas.openxmlformats.org/drawingml/2006/main">
+              <a:graphicData uri="http://schemas.openxmlformats.org/drawingml/2006/picture">
+                <pic:pic xmlns:pic="http://schemas.openxmlformats.org/drawingml/2006/picture">
+                  <pic:nvPicPr>
+                    <pic:cNvPr id="1913056353" name="Рисунок 1"/>
+                    <pic:cNvPicPr>
+                      <a:picLocks noChangeAspect="1" noChangeArrowheads="1"/>
+                    </pic:cNvPicPr>
+                  </pic:nvPicPr>
+                  <pic:blipFill>
+                    <a:blip r:embed="rId14" cstate="print">
+                      <a:extLst>
+                        <a:ext uri="{28A0092B-C50C-407E-A947-70E740481C1C}">
+                          <a14:useLocalDpi xmlns:a14="http://schemas.microsoft.com/office/drawing/2010/main" val="0"/>
+                        </a:ext>
+                      </a:extLst>
+                    </a:blip>
+                    <a:stretch>
+                      <a:fillRect/>
+                    </a:stretch>
+                  </pic:blipFill>
+                  <pic:spPr bwMode="auto">
+                    <a:xfrm>
+                      <a:off x="0" y="0"/>
+                      <a:ext cx="5485708" cy="1078160"/>
+                    </a:xfrm>
+                    <a:prstGeom prst="rect">
+                      <a:avLst/>
+                    </a:prstGeom>
+                    <a:noFill/>
+                    <a:ln>
+                      <a:noFill/>
+                    </a:ln>
+                  </pic:spPr>
+                </pic:pic>
+              </a:graphicData>
+            </a:graphic>
+          </wp:inline>
+        </w:drawing>
+      </w:r>
+    </w:p>
+    <w:p>
+      <w:pPr>
+        <w:jc w:val="center"/>
+      </w:pPr>
+      <w:r>
+        <w:t>Рисунок 9 – Выполнение задач</w:t>
+      </w:r>
+    </w:p>
+    <w:p>
+      <w:pPr>
+        <w:jc w:val="center"/>
+      </w:pPr>
+      <w:r>
+        <w:rPr>
+          <w:noProof/>
+        </w:rPr>
+        <w:lastRenderedPageBreak/>
+        <w:drawing>
+          <wp:inline distT="0" distB="0" distL="0" distR="0" wp14:anchorId="584A0F43" wp14:editId="3C173DFF">
+            <wp:extent cx="2421890" cy="1626004"/>
+            <wp:effectExtent l="0" t="0" r="0" b="0"/>
+            <wp:docPr id="1344415710" name="Рисунок 1"/>
+            <wp:cNvGraphicFramePr>
+              <a:graphicFrameLocks xmlns:a="http://schemas.openxmlformats.org/drawingml/2006/main" noChangeAspect="1"/>
+            </wp:cNvGraphicFramePr>
+            <a:graphic xmlns:a="http://schemas.openxmlformats.org/drawingml/2006/main">
+              <a:graphicData uri="http://schemas.openxmlformats.org/drawingml/2006/picture">
+                <pic:pic xmlns:pic="http://schemas.openxmlformats.org/drawingml/2006/picture">
+                  <pic:nvPicPr>
+                    <pic:cNvPr id="1344415710" name="Рисунок 1"/>
+                    <pic:cNvPicPr>
+                      <a:picLocks noChangeAspect="1" noChangeArrowheads="1"/>
+                    </pic:cNvPicPr>
+                  </pic:nvPicPr>
+                  <pic:blipFill>
+                    <a:blip r:embed="rId15">
+                      <a:extLst>
+                        <a:ext uri="{28A0092B-C50C-407E-A947-70E740481C1C}">
+                          <a14:useLocalDpi xmlns:a14="http://schemas.microsoft.com/office/drawing/2010/main" val="0"/>
+                        </a:ext>
+                      </a:extLst>
+                    </a:blip>
+                    <a:stretch>
+                      <a:fillRect/>
+                    </a:stretch>
+                  </pic:blipFill>
+                  <pic:spPr bwMode="auto">
+                    <a:xfrm>
+                      <a:off x="0" y="0"/>
+                      <a:ext cx="2427246" cy="1629600"/>
+                    </a:xfrm>
+                    <a:prstGeom prst="rect">
+                      <a:avLst/>
+                    </a:prstGeom>
+                    <a:noFill/>
+                    <a:ln>
+                      <a:noFill/>
+                    </a:ln>
+                  </pic:spPr>
+                </pic:pic>
+              </a:graphicData>
+            </a:graphic>
+          </wp:inline>
+        </w:drawing>
+      </w:r>
+    </w:p>
+    <w:p>
+      <w:pPr>
+        <w:jc w:val="center"/>
+      </w:pPr>
+      <w:r>
+        <w:t xml:space="preserve">Рисунок 10 – </w:t>
+      </w:r>
+      <w:r>
+        <w:rPr>
+          <w:lang w:val="en-US"/>
+        </w:rPr>
+        <w:t>CSS</w:t>
+      </w:r>
+      <w:r>
+        <w:t xml:space="preserve"> </w:t>
+      </w:r>
+      <w:r>
+        <w:t>файл до сжатия</w:t>
+      </w:r>
+    </w:p>
+    <w:p>
+      <w:pPr>
+        <w:jc w:val="center"/>
+      </w:pPr>
+      <w:r>
+        <w:rPr>
+          <w:noProof/>
+        </w:rPr>
+        <w:drawing>
+          <wp:inline distT="0" distB="0" distL="0" distR="0" wp14:anchorId="57314AB0" wp14:editId="43AD22FA">
+            <wp:extent cx="4892036" cy="259080"/>
+            <wp:effectExtent l="0" t="0" r="4445" b="7620"/>
+            <wp:docPr id="402767256" name="Рисунок 1"/>
+            <wp:cNvGraphicFramePr>
+              <a:graphicFrameLocks xmlns:a="http://schemas.openxmlformats.org/drawingml/2006/main" noChangeAspect="1"/>
+            </wp:cNvGraphicFramePr>
+            <a:graphic xmlns:a="http://schemas.openxmlformats.org/drawingml/2006/main">
+              <a:graphicData uri="http://schemas.openxmlformats.org/drawingml/2006/picture">
+                <pic:pic xmlns:pic="http://schemas.openxmlformats.org/drawingml/2006/picture">
+                  <pic:nvPicPr>
+                    <pic:cNvPr id="402767256" name="Рисунок 1"/>
+                    <pic:cNvPicPr>
+                      <a:picLocks noChangeAspect="1" noChangeArrowheads="1"/>
+                    </pic:cNvPicPr>
+                  </pic:nvPicPr>
+                  <pic:blipFill>
+                    <a:blip r:embed="rId16">
+                      <a:extLst>
+                        <a:ext uri="{28A0092B-C50C-407E-A947-70E740481C1C}">
+                          <a14:useLocalDpi xmlns:a14="http://schemas.microsoft.com/office/drawing/2010/main" val="0"/>
+                        </a:ext>
+                      </a:extLst>
+                    </a:blip>
+                    <a:stretch>
+                      <a:fillRect/>
+                    </a:stretch>
+                  </pic:blipFill>
+                  <pic:spPr bwMode="auto">
+                    <a:xfrm>
+                      <a:off x="0" y="0"/>
+                      <a:ext cx="4896038" cy="259292"/>
+                    </a:xfrm>
+                    <a:prstGeom prst="rect">
+                      <a:avLst/>
+                    </a:prstGeom>
+                    <a:noFill/>
+                    <a:ln>
+                      <a:noFill/>
+                    </a:ln>
+                  </pic:spPr>
+                </pic:pic>
+              </a:graphicData>
+            </a:graphic>
+          </wp:inline>
+        </w:drawing>
+      </w:r>
+    </w:p>
+    <w:p>
+      <w:pPr>
+        <w:jc w:val="center"/>
+      </w:pPr>
+      <w:r>
+        <w:t xml:space="preserve">Рисунок 11 – </w:t>
+      </w:r>
+      <w:r>
+        <w:rPr>
+          <w:lang w:val="en-US"/>
+        </w:rPr>
+        <w:t>CSS</w:t>
+      </w:r>
+      <w:r>
+        <w:t xml:space="preserve"> </w:t>
+      </w:r>
+      <w:r>
+        <w:t>файл после сжатия</w:t>
+      </w:r>
+    </w:p>
+    <w:p>
+      <w:pPr>
+        <w:pStyle w:val="1"/>
+        <w:ind w:firstLine="708"/>
+        <w:jc w:val="left"/>
+      </w:pPr>
+      <w:bookmarkStart w:id="3" w:name="_Toc178619094"/>
+      <w:r>
+        <w:t xml:space="preserve">3. </w:t>
+      </w:r>
+      <w:r>
+        <w:t xml:space="preserve">Приложение для показа </w:t>
+      </w:r>
+      <w:r>
+        <w:rPr>
+          <w:lang w:val="en-US"/>
+        </w:rPr>
+        <w:t>web</w:t>
+      </w:r>
+      <w:r>
+        <w:t xml:space="preserve"> </w:t>
+      </w:r>
+      <w:r>
+        <w:t>страниц</w:t>
+      </w:r>
+      <w:bookmarkEnd w:id="3"/>
+    </w:p>
+    <w:p>
+      <w:pPr>
+        <w:ind w:firstLine="708"/>
+      </w:pPr>
+      <w:r>
+        <w:t xml:space="preserve">Приложение представлено в виде веб страницы. Другие веб страницы открываются в тэге </w:t>
+      </w:r>
+      <w:proofErr w:type="spellStart"/>
+      <w:r>
+        <w:rPr>
+          <w:lang w:val="en-US"/>
+        </w:rPr>
+        <w:t>iframe</w:t>
+      </w:r>
+      <w:proofErr w:type="spellEnd"/>
+      <w:r>
+        <w:t xml:space="preserve">. </w:t>
+      </w:r>
+      <w:r>
+        <w:t xml:space="preserve">Основной функционал реализован с помощью </w:t>
+      </w:r>
+      <w:proofErr w:type="spellStart"/>
+      <w:r>
+        <w:rPr>
+          <w:lang w:val="en-US"/>
+        </w:rPr>
+        <w:t>js</w:t>
+      </w:r>
+      <w:proofErr w:type="spellEnd"/>
+      <w:r>
+        <w:t xml:space="preserve">. </w:t>
+      </w:r>
+      <w:r>
+        <w:t xml:space="preserve">Сначала пользователь вводит </w:t>
+      </w:r>
+      <w:r>
+        <w:rPr>
+          <w:lang w:val="en-US"/>
+        </w:rPr>
+        <w:t>URL</w:t>
+      </w:r>
+      <w:r>
+        <w:t xml:space="preserve"> </w:t>
+      </w:r>
+      <w:r>
+        <w:t>и интервала показа в секундах (См. Рисунок 12–13).</w:t>
+      </w:r>
+    </w:p>
+    <w:p>
+      <w:pPr>
+        <w:jc w:val="center"/>
+      </w:pPr>
+      <w:r>
+        <w:rPr>
+          <w:noProof/>
+        </w:rPr>
+        <w:drawing>
+          <wp:inline distT="0" distB="0" distL="0" distR="0" wp14:anchorId="05398084" wp14:editId="6EA8EFB9">
+            <wp:extent cx="4664590" cy="861060"/>
+            <wp:effectExtent l="0" t="0" r="3175" b="0"/>
+            <wp:docPr id="1876131355" name="Рисунок 1"/>
+            <wp:cNvGraphicFramePr>
+              <a:graphicFrameLocks xmlns:a="http://schemas.openxmlformats.org/drawingml/2006/main" noChangeAspect="1"/>
+            </wp:cNvGraphicFramePr>
+            <a:graphic xmlns:a="http://schemas.openxmlformats.org/drawingml/2006/main">
+              <a:graphicData uri="http://schemas.openxmlformats.org/drawingml/2006/picture">
+                <pic:pic xmlns:pic="http://schemas.openxmlformats.org/drawingml/2006/picture">
+                  <pic:nvPicPr>
+                    <pic:cNvPr id="1876131355" name="Рисунок 1"/>
+                    <pic:cNvPicPr>
+                      <a:picLocks noChangeAspect="1" noChangeArrowheads="1"/>
+                    </pic:cNvPicPr>
+                  </pic:nvPicPr>
+                  <pic:blipFill>
+                    <a:blip r:embed="rId17">
+                      <a:extLst>
+                        <a:ext uri="{28A0092B-C50C-407E-A947-70E740481C1C}">
+                          <a14:useLocalDpi xmlns:a14="http://schemas.microsoft.com/office/drawing/2010/main" val="0"/>
+                        </a:ext>
+                      </a:extLst>
+                    </a:blip>
+                    <a:stretch>
+                      <a:fillRect/>
+                    </a:stretch>
+                  </pic:blipFill>
+                  <pic:spPr bwMode="auto">
+                    <a:xfrm>
+                      <a:off x="0" y="0"/>
+                      <a:ext cx="4676224" cy="863208"/>
+                    </a:xfrm>
+                    <a:prstGeom prst="rect">
+                      <a:avLst/>
+                    </a:prstGeom>
+                    <a:noFill/>
+                    <a:ln>
+                      <a:noFill/>
+                    </a:ln>
+                  </pic:spPr>
+                </pic:pic>
+              </a:graphicData>
+            </a:graphic>
+          </wp:inline>
+        </w:drawing>
+      </w:r>
+    </w:p>
+    <w:p>
+      <w:pPr>
+        <w:jc w:val="center"/>
+      </w:pPr>
+      <w:r>
+        <w:t>Рисунок 1</w:t>
+      </w:r>
+      <w:r>
+        <w:t>2</w:t>
+      </w:r>
+      <w:r>
+        <w:t xml:space="preserve"> – </w:t>
+      </w:r>
+      <w:r>
+        <w:t>Код стран</w:t>
+      </w:r>
+      <w:r>
+        <w:t>ицы</w:t>
+      </w:r>
+    </w:p>
+    <w:p>
+      <w:pPr>
+        <w:jc w:val="center"/>
+      </w:pPr>
+      <w:r>
+        <w:rPr>
+          <w:noProof/>
+        </w:rPr>
+        <w:drawing>
+          <wp:inline distT="0" distB="0" distL="0" distR="0" wp14:anchorId="3704D5FD" wp14:editId="6D401190">
+            <wp:extent cx="4095369" cy="863208"/>
+            <wp:effectExtent l="0" t="0" r="635" b="0"/>
+            <wp:docPr id="314118687" name="Рисунок 1"/>
+            <wp:cNvGraphicFramePr>
+              <a:graphicFrameLocks xmlns:a="http://schemas.openxmlformats.org/drawingml/2006/main" noChangeAspect="1"/>
+            </wp:cNvGraphicFramePr>
+            <a:graphic xmlns:a="http://schemas.openxmlformats.org/drawingml/2006/main">
+              <a:graphicData uri="http://schemas.openxmlformats.org/drawingml/2006/picture">
+                <pic:pic xmlns:pic="http://schemas.openxmlformats.org/drawingml/2006/picture">
+                  <pic:nvPicPr>
+                    <pic:cNvPr id="314118687" name="Рисунок 1"/>
+                    <pic:cNvPicPr>
+                      <a:picLocks noChangeAspect="1" noChangeArrowheads="1"/>
+                    </pic:cNvPicPr>
+                  </pic:nvPicPr>
+                  <pic:blipFill>
+                    <a:blip r:embed="rId18">
+                      <a:extLst>
+                        <a:ext uri="{28A0092B-C50C-407E-A947-70E740481C1C}">
+                          <a14:useLocalDpi xmlns:a14="http://schemas.microsoft.com/office/drawing/2010/main" val="0"/>
+                        </a:ext>
+                      </a:extLst>
+                    </a:blip>
+                    <a:stretch>
+                      <a:fillRect/>
+                    </a:stretch>
+                  </pic:blipFill>
+                  <pic:spPr bwMode="auto">
+                    <a:xfrm>
+                      <a:off x="0" y="0"/>
+                      <a:ext cx="4095369" cy="863208"/>
+                    </a:xfrm>
+                    <a:prstGeom prst="rect">
+                      <a:avLst/>
+                    </a:prstGeom>
+                    <a:noFill/>
+                    <a:ln>
+                      <a:noFill/>
+                    </a:ln>
+                  </pic:spPr>
+                </pic:pic>
+              </a:graphicData>
+            </a:graphic>
+          </wp:inline>
+        </w:drawing>
+      </w:r>
+    </w:p>
+    <w:p>
+      <w:pPr>
+        <w:jc w:val="center"/>
+      </w:pPr>
+      <w:r>
+        <w:t>Рисунок 1</w:t>
+      </w:r>
+      <w:r>
+        <w:t>3</w:t>
+      </w:r>
+      <w:r>
+        <w:t xml:space="preserve"> – </w:t>
+      </w:r>
+      <w:r>
+        <w:t>Скриншот страницы</w:t>
+      </w:r>
+    </w:p>
+    <w:p>
+      <w:pPr>
+        <w:ind w:firstLine="708"/>
+      </w:pPr>
+      <w:r>
+        <w:t>После отправки формы сайт добавляется в список и начинается показ (См. Рисунок 14–15).</w:t>
+      </w:r>
+    </w:p>
+    <w:p>
+      <w:pPr>
+        <w:jc w:val="center"/>
+      </w:pPr>
+      <w:r>
+        <w:rPr>
+          <w:noProof/>
+        </w:rPr>
+        <w:drawing>
+          <wp:inline distT="0" distB="0" distL="0" distR="0" wp14:anchorId="57037B52" wp14:editId="5DEF7430">
+            <wp:extent cx="2341471" cy="1539240"/>
+            <wp:effectExtent l="0" t="0" r="1905" b="3810"/>
+            <wp:docPr id="1584805345" name="Рисунок 1"/>
+            <wp:cNvGraphicFramePr>
+              <a:graphicFrameLocks xmlns:a="http://schemas.openxmlformats.org/drawingml/2006/main" noChangeAspect="1"/>
+            </wp:cNvGraphicFramePr>
+            <a:graphic xmlns:a="http://schemas.openxmlformats.org/drawingml/2006/main">
+              <a:graphicData uri="http://schemas.openxmlformats.org/drawingml/2006/picture">
+                <pic:pic xmlns:pic="http://schemas.openxmlformats.org/drawingml/2006/picture">
+                  <pic:nvPicPr>
+                    <pic:cNvPr id="1584805345" name="Рисунок 1"/>
+                    <pic:cNvPicPr>
+                      <a:picLocks noChangeAspect="1" noChangeArrowheads="1"/>
+                    </pic:cNvPicPr>
+                  </pic:nvPicPr>
+                  <pic:blipFill>
+                    <a:blip r:embed="rId19">
+                      <a:extLst>
+                        <a:ext uri="{28A0092B-C50C-407E-A947-70E740481C1C}">
+                          <a14:useLocalDpi xmlns:a14="http://schemas.microsoft.com/office/drawing/2010/main" val="0"/>
+                        </a:ext>
+                      </a:extLst>
+                    </a:blip>
+                    <a:stretch>
+                      <a:fillRect/>
+                    </a:stretch>
+                  </pic:blipFill>
+                  <pic:spPr bwMode="auto">
+                    <a:xfrm>
+                      <a:off x="0" y="0"/>
+                      <a:ext cx="2350066" cy="1544890"/>
+                    </a:xfrm>
+                    <a:prstGeom prst="rect">
+                      <a:avLst/>
+                    </a:prstGeom>
+                    <a:noFill/>
+                    <a:ln>
+                      <a:noFill/>
+                    </a:ln>
+                  </pic:spPr>
+                </pic:pic>
+              </a:graphicData>
+            </a:graphic>
+          </wp:inline>
+        </w:drawing>
+      </w:r>
+    </w:p>
+    <w:p>
+      <w:pPr>
+        <w:jc w:val="center"/>
+      </w:pPr>
+      <w:r>
+        <w:t>Рисунок 1</w:t>
+      </w:r>
+      <w:r>
+        <w:t>4</w:t>
+      </w:r>
+      <w:r>
+        <w:t xml:space="preserve"> – Код страницы</w:t>
+      </w:r>
+    </w:p>
+    <w:p>
+      <w:pPr>
+        <w:jc w:val="center"/>
+      </w:pPr>
+      <w:r>
+        <w:rPr>
+          <w:noProof/>
+        </w:rPr>
+        <w:lastRenderedPageBreak/>
+        <w:drawing>
+          <wp:inline distT="0" distB="0" distL="0" distR="0" wp14:anchorId="5B7588F2" wp14:editId="11ECA763">
+            <wp:extent cx="3384047" cy="2796540"/>
+            <wp:effectExtent l="0" t="0" r="6985" b="3810"/>
+            <wp:docPr id="352849594" name="Рисунок 1"/>
+            <wp:cNvGraphicFramePr>
+              <a:graphicFrameLocks xmlns:a="http://schemas.openxmlformats.org/drawingml/2006/main" noChangeAspect="1"/>
+            </wp:cNvGraphicFramePr>
+            <a:graphic xmlns:a="http://schemas.openxmlformats.org/drawingml/2006/main">
+              <a:graphicData uri="http://schemas.openxmlformats.org/drawingml/2006/picture">
+                <pic:pic xmlns:pic="http://schemas.openxmlformats.org/drawingml/2006/picture">
+                  <pic:nvPicPr>
+                    <pic:cNvPr id="352849594" name="Рисунок 1"/>
+                    <pic:cNvPicPr>
+                      <a:picLocks noChangeAspect="1" noChangeArrowheads="1"/>
+                    </pic:cNvPicPr>
+                  </pic:nvPicPr>
+                  <pic:blipFill>
+                    <a:blip r:embed="rId20">
+                      <a:extLst>
+                        <a:ext uri="{28A0092B-C50C-407E-A947-70E740481C1C}">
+                          <a14:useLocalDpi xmlns:a14="http://schemas.microsoft.com/office/drawing/2010/main" val="0"/>
+                        </a:ext>
+                      </a:extLst>
+                    </a:blip>
+                    <a:stretch>
+                      <a:fillRect/>
+                    </a:stretch>
+                  </pic:blipFill>
+                  <pic:spPr bwMode="auto">
+                    <a:xfrm>
+                      <a:off x="0" y="0"/>
+                      <a:ext cx="3395358" cy="2805888"/>
+                    </a:xfrm>
+                    <a:prstGeom prst="rect">
+                      <a:avLst/>
+                    </a:prstGeom>
+                    <a:noFill/>
+                    <a:ln>
+                      <a:noFill/>
+                    </a:ln>
+                  </pic:spPr>
+                </pic:pic>
+              </a:graphicData>
+            </a:graphic>
+          </wp:inline>
+        </w:drawing>
+      </w:r>
+    </w:p>
+    <w:p>
+      <w:pPr>
+        <w:jc w:val="center"/>
+      </w:pPr>
+      <w:r>
+        <w:t>Рисунок 1</w:t>
+      </w:r>
+      <w:r>
+        <w:t>5</w:t>
+      </w:r>
+      <w:r>
+        <w:t xml:space="preserve"> – Скриншот страницы</w:t>
+      </w:r>
+    </w:p>
+    <w:p>
+      <w:pPr>
+        <w:ind w:firstLine="708"/>
+      </w:pPr>
+      <w:r>
+        <w:t>Важно отметить, что не все сайты</w:t>
+      </w:r>
+      <w:r>
+        <w:t xml:space="preserve"> </w:t>
+      </w:r>
+      <w:r>
+        <w:t xml:space="preserve">могут быть открыты из-за настроек политики </w:t>
+      </w:r>
+      <w:r>
+        <w:rPr>
+          <w:lang w:val="en-US"/>
+        </w:rPr>
+        <w:t>CORS</w:t>
+      </w:r>
+      <w:r>
+        <w:t>.</w:t>
+      </w:r>
+    </w:p>
+    <w:p>
+      <w:r>
+        <w:br w:type="page"/>
+      </w:r>
+    </w:p>
+    <w:p>
+      <w:pPr>
+        <w:pStyle w:val="1"/>
+      </w:pPr>
+      <w:r>
+        <w:lastRenderedPageBreak/>
+        <w:t>Вывод</w:t>
+      </w:r>
+    </w:p>
+    <w:p>
+      <w:r>
+        <w:tab/>
+        <w:t xml:space="preserve">Я </w:t>
+      </w:r>
+      <w:r>
+        <w:t>изучи</w:t>
+      </w:r>
+      <w:r>
+        <w:t>л</w:t>
+      </w:r>
+      <w:r>
+        <w:t xml:space="preserve"> современные способы разработки веб страниц</w:t>
+      </w:r>
+      <w:r>
+        <w:t xml:space="preserve">: принципы работы с </w:t>
+      </w:r>
+      <w:r>
+        <w:rPr>
+          <w:lang w:val="en-US"/>
+        </w:rPr>
+        <w:t>git</w:t>
+      </w:r>
+      <w:r>
+        <w:t xml:space="preserve"> </w:t>
+      </w:r>
+      <w:r>
+        <w:t xml:space="preserve">и </w:t>
+      </w:r>
+      <w:r>
+        <w:rPr>
+          <w:lang w:val="en-US"/>
+        </w:rPr>
+        <w:t>gulp</w:t>
+      </w:r>
+      <w:r>
+        <w:t xml:space="preserve">, а также построил </w:t>
+      </w:r>
+      <w:r>
+        <w:rPr>
+          <w:lang w:val="en-US"/>
+        </w:rPr>
+        <w:t>web</w:t>
+      </w:r>
+      <w:r>
+        <w:t xml:space="preserve"> </w:t>
+      </w:r>
+      <w:r>
+        <w:t xml:space="preserve">страницу с использованием </w:t>
+      </w:r>
+      <w:proofErr w:type="spellStart"/>
+      <w:r>
+        <w:rPr>
+          <w:lang w:val="en-US"/>
+        </w:rPr>
+        <w:t>css</w:t>
+      </w:r>
+      <w:proofErr w:type="spellEnd"/>
+      <w:r>
+        <w:t xml:space="preserve"> </w:t>
+      </w:r>
+      <w:r>
+        <w:t xml:space="preserve">и </w:t>
+      </w:r>
+      <w:proofErr w:type="spellStart"/>
+      <w:r>
+        <w:rPr>
+          <w:lang w:val="en-US"/>
+        </w:rPr>
+        <w:t>js</w:t>
+      </w:r>
+      <w:proofErr w:type="spellEnd"/>
+      <w:r>
+        <w:t>.</w:t>
       </w:r>
     </w:p>
     <w:sectPr>
@@ -825,6 +2649,273 @@
 <file path=word/numbering.xml><?xml version="1.0" encoding="utf-8"?>
 <w:numbering xmlns:wpc="http://schemas.microsoft.com/office/word/2010/wordprocessingCanvas" xmlns:cx="http://schemas.microsoft.com/office/drawing/2014/chartex" xmlns:cx1="http://schemas.microsoft.com/office/drawing/2015/9/8/chartex" xmlns:cx2="http://schemas.microsoft.com/office/drawing/2015/10/21/chartex" xmlns:cx3="http://schemas.microsoft.com/office/drawing/2016/5/9/chartex" xmlns:cx4="http://schemas.microsoft.com/office/drawing/2016/5/10/chartex" xmlns:cx5="http://schemas.microsoft.com/office/drawing/2016/5/11/chartex" xmlns:cx6="http://schemas.microsoft.com/office/drawing/2016/5/12/chartex" xmlns:cx7="http://schemas.microsoft.com/office/drawing/2016/5/13/chartex" xmlns:cx8="http://schemas.microsoft.com/office/drawing/2016/5/14/chartex" xmlns:mc="http://schemas.openxmlformats.org/markup-compatibility/2006" xmlns:aink="http://schemas.microsoft.com/office/drawing/2016/ink" xmlns:am3d="http://schemas.microsoft.com/office/drawing/2017/model3d" xmlns:o="urn:schemas-microsoft-com:office:office" xmlns:oel="http://schemas.microsoft.com/office/2019/extlst" xmlns:r="http://schemas.openxmlformats.org/officeDocument/2006/relationships" xmlns:m="http://schemas.openxmlformats.org/officeDocument/2006/math" xmlns:v="urn:schemas-microsoft-com:vml" xmlns:wp14="http://schemas.microsoft.com/office/word/2010/wordprocessingDrawing" xmlns:wp="http://schemas.openxmlformats.org/drawingml/2006/wordprocessingDrawing" xmlns:w10="urn:schemas-microsoft-com:office:word" xmlns:w="http://schemas.openxmlformats.org/wordprocessingml/2006/main" xmlns:w14="http://schemas.microsoft.com/office/word/2010/wordml" xmlns:w15="http://schemas.microsoft.com/office/word/2012/wordml" xmlns:w16cex="http://schemas.microsoft.com/office/word/2018/wordml/cex" xmlns:w16cid="http://schemas.microsoft.com/office/word/2016/wordml/cid" xmlns:w16="http://schemas.microsoft.com/office/word/2018/wordml" xmlns:w16du="http://schemas.microsoft.com/office/word/2023/wordml/word16du" xmlns:w16sdtdh="http://schemas.microsoft.com/office/word/2020/wordml/sdtdatahash" xmlns:w16se="http://schemas.microsoft.com/office/word/2015/wordml/symex" xmlns:wpg="http://schemas.microsoft.com/office/word/2010/wordprocessingGroup" xmlns:wpi="http://schemas.microsoft.com/office/word/2010/wordprocessingInk" xmlns:wne="http://schemas.microsoft.com/office/word/2006/wordml" xmlns:wps="http://schemas.microsoft.com/office/word/2010/wordprocessingShape" mc:Ignorable="w14 w15 w16se w16cid w16 w16cex w16sdtdh w16du wp14">
   <w:abstractNum w:abstractNumId="0" w15:restartNumberingAfterBreak="0">
+    <w:nsid w:val="07062B7F"/>
+    <w:multiLevelType w:val="hybridMultilevel"/>
+    <w:tmpl w:val="268298BC"/>
+    <w:lvl w:ilvl="0" w:tplc="0419000F">
+      <w:start w:val="1"/>
+      <w:numFmt w:val="decimal"/>
+      <w:lvlText w:val="%1."/>
+      <w:lvlJc w:val="left"/>
+      <w:pPr>
+        <w:ind w:left="720" w:hanging="360"/>
+      </w:pPr>
+      <w:rPr>
+        <w:rFonts w:hint="default"/>
+      </w:rPr>
+    </w:lvl>
+    <w:lvl w:ilvl="1" w:tplc="04190019" w:tentative="1">
+      <w:start w:val="1"/>
+      <w:numFmt w:val="lowerLetter"/>
+      <w:lvlText w:val="%2."/>
+      <w:lvlJc w:val="left"/>
+      <w:pPr>
+        <w:ind w:left="1440" w:hanging="360"/>
+      </w:pPr>
+    </w:lvl>
+    <w:lvl w:ilvl="2" w:tplc="0419001B" w:tentative="1">
+      <w:start w:val="1"/>
+      <w:numFmt w:val="lowerRoman"/>
+      <w:lvlText w:val="%3."/>
+      <w:lvlJc w:val="right"/>
+      <w:pPr>
+        <w:ind w:left="2160" w:hanging="180"/>
+      </w:pPr>
+    </w:lvl>
+    <w:lvl w:ilvl="3" w:tplc="0419000F" w:tentative="1">
+      <w:start w:val="1"/>
+      <w:numFmt w:val="decimal"/>
+      <w:lvlText w:val="%4."/>
+      <w:lvlJc w:val="left"/>
+      <w:pPr>
+        <w:ind w:left="2880" w:hanging="360"/>
+      </w:pPr>
+    </w:lvl>
+    <w:lvl w:ilvl="4" w:tplc="04190019" w:tentative="1">
+      <w:start w:val="1"/>
+      <w:numFmt w:val="lowerLetter"/>
+      <w:lvlText w:val="%5."/>
+      <w:lvlJc w:val="left"/>
+      <w:pPr>
+        <w:ind w:left="3600" w:hanging="360"/>
+      </w:pPr>
+    </w:lvl>
+    <w:lvl w:ilvl="5" w:tplc="0419001B" w:tentative="1">
+      <w:start w:val="1"/>
+      <w:numFmt w:val="lowerRoman"/>
+      <w:lvlText w:val="%6."/>
+      <w:lvlJc w:val="right"/>
+      <w:pPr>
+        <w:ind w:left="4320" w:hanging="180"/>
+      </w:pPr>
+    </w:lvl>
+    <w:lvl w:ilvl="6" w:tplc="0419000F" w:tentative="1">
+      <w:start w:val="1"/>
+      <w:numFmt w:val="decimal"/>
+      <w:lvlText w:val="%7."/>
+      <w:lvlJc w:val="left"/>
+      <w:pPr>
+        <w:ind w:left="5040" w:hanging="360"/>
+      </w:pPr>
+    </w:lvl>
+    <w:lvl w:ilvl="7" w:tplc="04190019" w:tentative="1">
+      <w:start w:val="1"/>
+      <w:numFmt w:val="lowerLetter"/>
+      <w:lvlText w:val="%8."/>
+      <w:lvlJc w:val="left"/>
+      <w:pPr>
+        <w:ind w:left="5760" w:hanging="360"/>
+      </w:pPr>
+    </w:lvl>
+    <w:lvl w:ilvl="8" w:tplc="0419001B" w:tentative="1">
+      <w:start w:val="1"/>
+      <w:numFmt w:val="lowerRoman"/>
+      <w:lvlText w:val="%9."/>
+      <w:lvlJc w:val="right"/>
+      <w:pPr>
+        <w:ind w:left="6480" w:hanging="180"/>
+      </w:pPr>
+    </w:lvl>
+  </w:abstractNum>
+  <w:abstractNum w:abstractNumId="1" w15:restartNumberingAfterBreak="0">
+    <w:nsid w:val="10472CFE"/>
+    <w:multiLevelType w:val="hybridMultilevel"/>
+    <w:tmpl w:val="F6803CB0"/>
+    <w:lvl w:ilvl="0" w:tplc="B57AA720">
+      <w:start w:val="1"/>
+      <w:numFmt w:val="decimal"/>
+      <w:lvlText w:val="%1."/>
+      <w:lvlJc w:val="left"/>
+      <w:pPr>
+        <w:ind w:left="1080" w:hanging="360"/>
+      </w:pPr>
+      <w:rPr>
+        <w:rFonts w:hint="default"/>
+      </w:rPr>
+    </w:lvl>
+    <w:lvl w:ilvl="1" w:tplc="04190019" w:tentative="1">
+      <w:start w:val="1"/>
+      <w:numFmt w:val="lowerLetter"/>
+      <w:lvlText w:val="%2."/>
+      <w:lvlJc w:val="left"/>
+      <w:pPr>
+        <w:ind w:left="1800" w:hanging="360"/>
+      </w:pPr>
+    </w:lvl>
+    <w:lvl w:ilvl="2" w:tplc="0419001B" w:tentative="1">
+      <w:start w:val="1"/>
+      <w:numFmt w:val="lowerRoman"/>
+      <w:lvlText w:val="%3."/>
+      <w:lvlJc w:val="right"/>
+      <w:pPr>
+        <w:ind w:left="2520" w:hanging="180"/>
+      </w:pPr>
+    </w:lvl>
+    <w:lvl w:ilvl="3" w:tplc="0419000F" w:tentative="1">
+      <w:start w:val="1"/>
+      <w:numFmt w:val="decimal"/>
+      <w:lvlText w:val="%4."/>
+      <w:lvlJc w:val="left"/>
+      <w:pPr>
+        <w:ind w:left="3240" w:hanging="360"/>
+      </w:pPr>
+    </w:lvl>
+    <w:lvl w:ilvl="4" w:tplc="04190019" w:tentative="1">
+      <w:start w:val="1"/>
+      <w:numFmt w:val="lowerLetter"/>
+      <w:lvlText w:val="%5."/>
+      <w:lvlJc w:val="left"/>
+      <w:pPr>
+        <w:ind w:left="3960" w:hanging="360"/>
+      </w:pPr>
+    </w:lvl>
+    <w:lvl w:ilvl="5" w:tplc="0419001B" w:tentative="1">
+      <w:start w:val="1"/>
+      <w:numFmt w:val="lowerRoman"/>
+      <w:lvlText w:val="%6."/>
+      <w:lvlJc w:val="right"/>
+      <w:pPr>
+        <w:ind w:left="4680" w:hanging="180"/>
+      </w:pPr>
+    </w:lvl>
+    <w:lvl w:ilvl="6" w:tplc="0419000F" w:tentative="1">
+      <w:start w:val="1"/>
+      <w:numFmt w:val="decimal"/>
+      <w:lvlText w:val="%7."/>
+      <w:lvlJc w:val="left"/>
+      <w:pPr>
+        <w:ind w:left="5400" w:hanging="360"/>
+      </w:pPr>
+    </w:lvl>
+    <w:lvl w:ilvl="7" w:tplc="04190019" w:tentative="1">
+      <w:start w:val="1"/>
+      <w:numFmt w:val="lowerLetter"/>
+      <w:lvlText w:val="%8."/>
+      <w:lvlJc w:val="left"/>
+      <w:pPr>
+        <w:ind w:left="6120" w:hanging="360"/>
+      </w:pPr>
+    </w:lvl>
+    <w:lvl w:ilvl="8" w:tplc="0419001B" w:tentative="1">
+      <w:start w:val="1"/>
+      <w:numFmt w:val="lowerRoman"/>
+      <w:lvlText w:val="%9."/>
+      <w:lvlJc w:val="right"/>
+      <w:pPr>
+        <w:ind w:left="6840" w:hanging="180"/>
+      </w:pPr>
+    </w:lvl>
+  </w:abstractNum>
+  <w:abstractNum w:abstractNumId="2" w15:restartNumberingAfterBreak="0">
+    <w:nsid w:val="167F2ACB"/>
+    <w:multiLevelType w:val="hybridMultilevel"/>
+    <w:tmpl w:val="E1089ABA"/>
+    <w:lvl w:ilvl="0" w:tplc="97504030">
+      <w:start w:val="1"/>
+      <w:numFmt w:val="decimal"/>
+      <w:lvlText w:val="%1."/>
+      <w:lvlJc w:val="left"/>
+      <w:pPr>
+        <w:ind w:left="1068" w:hanging="360"/>
+      </w:pPr>
+      <w:rPr>
+        <w:rFonts w:hint="default"/>
+      </w:rPr>
+    </w:lvl>
+    <w:lvl w:ilvl="1" w:tplc="04190019" w:tentative="1">
+      <w:start w:val="1"/>
+      <w:numFmt w:val="lowerLetter"/>
+      <w:lvlText w:val="%2."/>
+      <w:lvlJc w:val="left"/>
+      <w:pPr>
+        <w:ind w:left="1788" w:hanging="360"/>
+      </w:pPr>
+    </w:lvl>
+    <w:lvl w:ilvl="2" w:tplc="0419001B" w:tentative="1">
+      <w:start w:val="1"/>
+      <w:numFmt w:val="lowerRoman"/>
+      <w:lvlText w:val="%3."/>
+      <w:lvlJc w:val="right"/>
+      <w:pPr>
+        <w:ind w:left="2508" w:hanging="180"/>
+      </w:pPr>
+    </w:lvl>
+    <w:lvl w:ilvl="3" w:tplc="0419000F" w:tentative="1">
+      <w:start w:val="1"/>
+      <w:numFmt w:val="decimal"/>
+      <w:lvlText w:val="%4."/>
+      <w:lvlJc w:val="left"/>
+      <w:pPr>
+        <w:ind w:left="3228" w:hanging="360"/>
+      </w:pPr>
+    </w:lvl>
+    <w:lvl w:ilvl="4" w:tplc="04190019" w:tentative="1">
+      <w:start w:val="1"/>
+      <w:numFmt w:val="lowerLetter"/>
+      <w:lvlText w:val="%5."/>
+      <w:lvlJc w:val="left"/>
+      <w:pPr>
+        <w:ind w:left="3948" w:hanging="360"/>
+      </w:pPr>
+    </w:lvl>
+    <w:lvl w:ilvl="5" w:tplc="0419001B" w:tentative="1">
+      <w:start w:val="1"/>
+      <w:numFmt w:val="lowerRoman"/>
+      <w:lvlText w:val="%6."/>
+      <w:lvlJc w:val="right"/>
+      <w:pPr>
+        <w:ind w:left="4668" w:hanging="180"/>
+      </w:pPr>
+    </w:lvl>
+    <w:lvl w:ilvl="6" w:tplc="0419000F" w:tentative="1">
+      <w:start w:val="1"/>
+      <w:numFmt w:val="decimal"/>
+      <w:lvlText w:val="%7."/>
+      <w:lvlJc w:val="left"/>
+      <w:pPr>
+        <w:ind w:left="5388" w:hanging="360"/>
+      </w:pPr>
+    </w:lvl>
+    <w:lvl w:ilvl="7" w:tplc="04190019" w:tentative="1">
+      <w:start w:val="1"/>
+      <w:numFmt w:val="lowerLetter"/>
+      <w:lvlText w:val="%8."/>
+      <w:lvlJc w:val="left"/>
+      <w:pPr>
+        <w:ind w:left="6108" w:hanging="360"/>
+      </w:pPr>
+    </w:lvl>
+    <w:lvl w:ilvl="8" w:tplc="0419001B" w:tentative="1">
+      <w:start w:val="1"/>
+      <w:numFmt w:val="lowerRoman"/>
+      <w:lvlText w:val="%9."/>
+      <w:lvlJc w:val="right"/>
+      <w:pPr>
+        <w:ind w:left="6828" w:hanging="180"/>
+      </w:pPr>
+    </w:lvl>
+  </w:abstractNum>
+  <w:abstractNum w:abstractNumId="3" w15:restartNumberingAfterBreak="0">
     <w:nsid w:val="1A1970AE"/>
     <w:multiLevelType w:val="hybridMultilevel"/>
     <w:tmpl w:val="290AE4C8"/>
@@ -913,7 +3004,7 @@
       </w:pPr>
     </w:lvl>
   </w:abstractNum>
-  <w:abstractNum w:abstractNumId="1" w15:restartNumberingAfterBreak="0">
+  <w:abstractNum w:abstractNumId="4" w15:restartNumberingAfterBreak="0">
     <w:nsid w:val="3109738A"/>
     <w:multiLevelType w:val="hybridMultilevel"/>
     <w:tmpl w:val="13C261BE"/>
@@ -1002,11 +3093,112 @@
       </w:pPr>
     </w:lvl>
   </w:abstractNum>
+  <w:abstractNum w:abstractNumId="5" w15:restartNumberingAfterBreak="0">
+    <w:nsid w:val="67FA25C3"/>
+    <w:multiLevelType w:val="hybridMultilevel"/>
+    <w:tmpl w:val="3D681008"/>
+    <w:lvl w:ilvl="0" w:tplc="428C89A0">
+      <w:start w:val="2"/>
+      <w:numFmt w:val="decimal"/>
+      <w:lvlText w:val="%1."/>
+      <w:lvlJc w:val="left"/>
+      <w:pPr>
+        <w:ind w:left="1068" w:hanging="360"/>
+      </w:pPr>
+      <w:rPr>
+        <w:rFonts w:hint="default"/>
+      </w:rPr>
+    </w:lvl>
+    <w:lvl w:ilvl="1" w:tplc="04190019" w:tentative="1">
+      <w:start w:val="1"/>
+      <w:numFmt w:val="lowerLetter"/>
+      <w:lvlText w:val="%2."/>
+      <w:lvlJc w:val="left"/>
+      <w:pPr>
+        <w:ind w:left="1788" w:hanging="360"/>
+      </w:pPr>
+    </w:lvl>
+    <w:lvl w:ilvl="2" w:tplc="0419001B" w:tentative="1">
+      <w:start w:val="1"/>
+      <w:numFmt w:val="lowerRoman"/>
+      <w:lvlText w:val="%3."/>
+      <w:lvlJc w:val="right"/>
+      <w:pPr>
+        <w:ind w:left="2508" w:hanging="180"/>
+      </w:pPr>
+    </w:lvl>
+    <w:lvl w:ilvl="3" w:tplc="0419000F" w:tentative="1">
+      <w:start w:val="1"/>
+      <w:numFmt w:val="decimal"/>
+      <w:lvlText w:val="%4."/>
+      <w:lvlJc w:val="left"/>
+      <w:pPr>
+        <w:ind w:left="3228" w:hanging="360"/>
+      </w:pPr>
+    </w:lvl>
+    <w:lvl w:ilvl="4" w:tplc="04190019" w:tentative="1">
+      <w:start w:val="1"/>
+      <w:numFmt w:val="lowerLetter"/>
+      <w:lvlText w:val="%5."/>
+      <w:lvlJc w:val="left"/>
+      <w:pPr>
+        <w:ind w:left="3948" w:hanging="360"/>
+      </w:pPr>
+    </w:lvl>
+    <w:lvl w:ilvl="5" w:tplc="0419001B" w:tentative="1">
+      <w:start w:val="1"/>
+      <w:numFmt w:val="lowerRoman"/>
+      <w:lvlText w:val="%6."/>
+      <w:lvlJc w:val="right"/>
+      <w:pPr>
+        <w:ind w:left="4668" w:hanging="180"/>
+      </w:pPr>
+    </w:lvl>
+    <w:lvl w:ilvl="6" w:tplc="0419000F" w:tentative="1">
+      <w:start w:val="1"/>
+      <w:numFmt w:val="decimal"/>
+      <w:lvlText w:val="%7."/>
+      <w:lvlJc w:val="left"/>
+      <w:pPr>
+        <w:ind w:left="5388" w:hanging="360"/>
+      </w:pPr>
+    </w:lvl>
+    <w:lvl w:ilvl="7" w:tplc="04190019" w:tentative="1">
+      <w:start w:val="1"/>
+      <w:numFmt w:val="lowerLetter"/>
+      <w:lvlText w:val="%8."/>
+      <w:lvlJc w:val="left"/>
+      <w:pPr>
+        <w:ind w:left="6108" w:hanging="360"/>
+      </w:pPr>
+    </w:lvl>
+    <w:lvl w:ilvl="8" w:tplc="0419001B" w:tentative="1">
+      <w:start w:val="1"/>
+      <w:numFmt w:val="lowerRoman"/>
+      <w:lvlText w:val="%9."/>
+      <w:lvlJc w:val="right"/>
+      <w:pPr>
+        <w:ind w:left="6828" w:hanging="180"/>
+      </w:pPr>
+    </w:lvl>
+  </w:abstractNum>
   <w:num w:numId="1" w16cid:durableId="228810608">
+    <w:abstractNumId w:val="3"/>
+  </w:num>
+  <w:num w:numId="2" w16cid:durableId="1403068104">
+    <w:abstractNumId w:val="4"/>
+  </w:num>
+  <w:num w:numId="3" w16cid:durableId="357394924">
+    <w:abstractNumId w:val="2"/>
+  </w:num>
+  <w:num w:numId="4" w16cid:durableId="1135683650">
     <w:abstractNumId w:val="0"/>
   </w:num>
-  <w:num w:numId="2" w16cid:durableId="1403068104">
+  <w:num w:numId="5" w16cid:durableId="230579378">
     <w:abstractNumId w:val="1"/>
+  </w:num>
+  <w:num w:numId="6" w16cid:durableId="843015615">
+    <w:abstractNumId w:val="5"/>
   </w:num>
 </w:numbering>
 </file>
@@ -1411,7 +3603,10 @@
   <w:style w:type="paragraph" w:default="1" w:styleId="a">
     <w:name w:val="Normal"/>
     <w:qFormat/>
-    <w:rsid w:val="009C6C3A"/>
+    <w:rsid w:val="004C7AF8"/>
+    <w:pPr>
+      <w:jc w:val="both"/>
+    </w:pPr>
     <w:rPr>
       <w:rFonts w:ascii="Times New Roman" w:hAnsi="Times New Roman"/>
       <w:kern w:val="0"/>

</xml_diff>